<commit_message>
Set up YAML file, database
</commit_message>
<xml_diff>
--- a/Prototype steps.docx
+++ b/Prototype steps.docx
@@ -14,8 +14,14 @@
           <w:ilvl w:val="0"/>
           <w:numId w:val="1"/>
         </w:numPr>
-      </w:pPr>
-      <w:r>
+        <w:rPr>
+          <w:color w:val="4472C4" w:themeColor="accent1"/>
+        </w:rPr>
+      </w:pPr>
+      <w:r>
+        <w:rPr>
+          <w:color w:val="4472C4" w:themeColor="accent1"/>
+        </w:rPr>
         <w:t xml:space="preserve">Set up GitHub repository </w:t>
       </w:r>
     </w:p>
@@ -26,8 +32,14 @@
           <w:ilvl w:val="0"/>
           <w:numId w:val="1"/>
         </w:numPr>
-      </w:pPr>
-      <w:r>
+        <w:rPr>
+          <w:color w:val="4472C4" w:themeColor="accent1"/>
+        </w:rPr>
+      </w:pPr>
+      <w:r>
+        <w:rPr>
+          <w:color w:val="4472C4" w:themeColor="accent1"/>
+        </w:rPr>
         <w:t>Create app.py</w:t>
       </w:r>
     </w:p>
@@ -38,8 +50,14 @@
           <w:ilvl w:val="0"/>
           <w:numId w:val="1"/>
         </w:numPr>
-      </w:pPr>
-      <w:r>
+        <w:rPr>
+          <w:color w:val="4472C4" w:themeColor="accent1"/>
+        </w:rPr>
+      </w:pPr>
+      <w:r>
+        <w:rPr>
+          <w:color w:val="4472C4" w:themeColor="accent1"/>
+        </w:rPr>
         <w:t xml:space="preserve">Set up main home page via Flask </w:t>
       </w:r>
     </w:p>
@@ -202,19 +220,7 @@
         </w:numPr>
       </w:pPr>
       <w:r>
-        <w:t xml:space="preserve">Link to </w:t>
-      </w:r>
-      <w:r>
-        <w:t>‘</w:t>
-      </w:r>
-      <w:r>
-        <w:t>about</w:t>
-      </w:r>
-      <w:r>
-        <w:t>’</w:t>
-      </w:r>
-      <w:r>
-        <w:t xml:space="preserve"> page</w:t>
+        <w:t>Link to ‘about’ page</w:t>
       </w:r>
     </w:p>
     <w:p>

</xml_diff>

<commit_message>
Included html code from Codecademy as a reference
</commit_message>
<xml_diff>
--- a/Prototype steps.docx
+++ b/Prototype steps.docx
@@ -68,11 +68,20 @@
           <w:ilvl w:val="0"/>
           <w:numId w:val="1"/>
         </w:numPr>
-      </w:pPr>
-      <w:r>
+        <w:rPr>
+          <w:color w:val="0070C0"/>
+        </w:rPr>
+      </w:pPr>
+      <w:r>
+        <w:rPr>
+          <w:color w:val="0070C0"/>
+        </w:rPr>
         <w:t>Set up MySQL database</w:t>
       </w:r>
       <w:r>
+        <w:rPr>
+          <w:color w:val="0070C0"/>
+        </w:rPr>
         <w:t xml:space="preserve"> and YAML file</w:t>
       </w:r>
     </w:p>
@@ -380,6 +389,22 @@
       </w:pPr>
       <w:r>
         <w:t>Resume Udemy courses to implement HTTP and REST API into project</w:t>
+      </w:r>
+    </w:p>
+    <w:p>
+      <w:pPr>
+        <w:pBdr>
+          <w:bottom w:val="dotted" w:sz="24" w:space="1" w:color="auto"/>
+        </w:pBdr>
+      </w:pPr>
+    </w:p>
+    <w:p/>
+    <w:p>
+      <w:r>
+        <w:t>Adjusted approach: build web pages with HTML &amp; Bootstrap with high-level detail and hard-coded features. THEN connect to back-end</w:t>
+      </w:r>
+      <w:r>
+        <w:t xml:space="preserve"> one feature at a time</w:t>
       </w:r>
     </w:p>
     <w:sectPr>

</xml_diff>